<commit_message>
Car Information Page UI Sketch and Prototype
</commit_message>
<xml_diff>
--- a/Release and Sprint Plan.docx
+++ b/Release and Sprint Plan.docx
@@ -781,10 +781,7 @@
             <w:fldChar w:fldCharType="begin"/>
           </w:r>
           <w:r>
-            <w:instrText xml:space="preserve"> PAGEREF</w:instrText>
-          </w:r>
-          <w:r>
-            <w:instrText xml:space="preserve"> _26in1rg \h </w:instrText>
+            <w:instrText xml:space="preserve"> PAGEREF _26in1rg \h </w:instrText>
           </w:r>
           <w:r>
             <w:fldChar w:fldCharType="separate"/>
@@ -859,10 +856,7 @@
             <w:fldChar w:fldCharType="begin"/>
           </w:r>
           <w:r>
-            <w:instrText xml:space="preserve"> </w:instrText>
-          </w:r>
-          <w:r>
-            <w:instrText xml:space="preserve">PAGEREF _44sinio \h </w:instrText>
+            <w:instrText xml:space="preserve"> PAGEREF _44sinio \h </w:instrText>
           </w:r>
           <w:r>
             <w:fldChar w:fldCharType="separate"/>
@@ -1088,13 +1082,7 @@
         <w:spacing w:after="120" w:line="240" w:lineRule="auto"/>
       </w:pPr>
       <w:r>
-        <w:t xml:space="preserve">This initial first release will provide the user with all the fundamental features that will make our Car Rental application a success. A fully designed front-end UI design will be implemented also allows for different methods of presenting searched data. </w:t>
-      </w:r>
-      <w:r>
-        <w:t>The existing database will be overhauled and redone, the user will be able to search for specific cars they want for rent with further searching being able to be done with filters. Finally, user authentication will be added so users will be able to login a</w:t>
-      </w:r>
-      <w:r>
-        <w:t xml:space="preserve">nd will add a bit of security. </w:t>
+        <w:t xml:space="preserve">This initial first release will provide the user with all the fundamental features that will make our Car Rental application a success. A fully designed front-end UI design will be implemented also allows for different methods of presenting searched data. The existing database will be overhauled and redone, the user will be able to search for specific cars they want for rent with further searching being able to be done with filters. Finally, user authentication will be added so users will be able to login and will add a bit of security. </w:t>
       </w:r>
     </w:p>
     <w:p>
@@ -1113,10 +1101,7 @@
         <w:spacing w:after="120" w:line="240" w:lineRule="auto"/>
       </w:pPr>
       <w:r>
-        <w:t>The visual presentation feature is one of the most important features of this application as it should allow for the users, employees, owners to see all the information and should also be implemented in s</w:t>
-      </w:r>
-      <w:r>
-        <w:t xml:space="preserve">uch a way where it is easy to use and navigate. </w:t>
+        <w:t xml:space="preserve">The visual presentation feature is one of the most important features of this application as it should allow for the users, employees, owners to see all the information and should also be implemented in such a way where it is easy to use and navigate. </w:t>
       </w:r>
     </w:p>
     <w:tbl>
@@ -1502,10 +1487,7 @@
       </w:r>
       <w:proofErr w:type="spellEnd"/>
       <w:r>
-        <w:t xml:space="preserve"> search results formatted in certain way</w:t>
-      </w:r>
-      <w:r>
-        <w:t xml:space="preserve">s for easier use. </w:t>
+        <w:t xml:space="preserve"> search results formatted in certain ways for easier use. </w:t>
       </w:r>
     </w:p>
     <w:tbl>
@@ -1863,10 +1845,7 @@
               <w:cnfStyle w:val="100000000000" w:firstRow="1" w:lastRow="0" w:firstColumn="0" w:lastColumn="0" w:oddVBand="0" w:evenVBand="0" w:oddHBand="0" w:evenHBand="0" w:firstRowFirstColumn="0" w:firstRowLastColumn="0" w:lastRowFirstColumn="0" w:lastRowLastColumn="0"/>
             </w:pPr>
             <w:r>
-              <w:t>Story Po</w:t>
-            </w:r>
-            <w:r>
-              <w:t>ints</w:t>
+              <w:t>Story Points</w:t>
             </w:r>
           </w:p>
         </w:tc>
@@ -2218,10 +2197,7 @@
         <w:spacing w:after="120" w:line="240" w:lineRule="auto"/>
       </w:pPr>
       <w:r>
-        <w:t>This release works towards revealing more information for both users and the client, with Car recommendations from the database as well as reporting back to the client about how the company is doing. Some App responsiveness will also be worked on to provid</w:t>
-      </w:r>
-      <w:r>
-        <w:t xml:space="preserve">e a better user experience. </w:t>
+        <w:t xml:space="preserve">This release works towards revealing more information for both users and the client, with Car recommendations from the database as well as reporting back to the client about how the company is doing. Some App responsiveness will also be worked on to provide a better user experience. </w:t>
       </w:r>
     </w:p>
     <w:p>
@@ -2248,10 +2224,7 @@
       </w:r>
       <w:proofErr w:type="gramEnd"/>
       <w:r>
-        <w:t xml:space="preserve"> so it is easier for them to find their ideal car. As well as this the applica</w:t>
-      </w:r>
-      <w:r>
-        <w:t xml:space="preserve">tion will also show the top rented </w:t>
+        <w:t xml:space="preserve"> so it is easier for them to find their ideal car. As well as this the application will also show the top rented </w:t>
       </w:r>
       <w:proofErr w:type="gramStart"/>
       <w:r>
@@ -2887,13 +2860,7 @@
         <w:spacing w:after="120" w:line="240" w:lineRule="auto"/>
       </w:pPr>
       <w:r>
-        <w:t>This Release will bring in final touches for the user that will give more communication channels through added contact deta</w:t>
-      </w:r>
-      <w:r>
-        <w:t xml:space="preserve">ils, Customer reviews and a live chat to help customers right then and there. We will also add some nice touches to improve overall experience with a trip planner to help make customers overall experience better and a way to view all previous history with </w:t>
-      </w:r>
-      <w:r>
-        <w:t>us.</w:t>
+        <w:t>This Release will bring in final touches for the user that will give more communication channels through added contact details, Customer reviews and a live chat to help customers right then and there. We will also add some nice touches to improve overall experience with a trip planner to help make customers overall experience better and a way to view all previous history with us.</w:t>
       </w:r>
     </w:p>
     <w:p>
@@ -4357,10 +4324,7 @@
       <w:bookmarkStart w:id="23" w:name="_z337ya" w:colFirst="0" w:colLast="0"/>
       <w:bookmarkEnd w:id="23"/>
       <w:r>
-        <w:t xml:space="preserve">Story 09: </w:t>
-      </w:r>
-      <w:r>
-        <w:t>Improved Database</w:t>
+        <w:t>Story 09: Improved Database</w:t>
       </w:r>
     </w:p>
     <w:tbl>
@@ -4817,8 +4781,6 @@
             <w:pPr>
               <w:cnfStyle w:val="000000100000" w:firstRow="0" w:lastRow="0" w:firstColumn="0" w:lastColumn="0" w:oddVBand="0" w:evenVBand="0" w:oddHBand="1" w:evenHBand="0" w:firstRowFirstColumn="0" w:firstRowLastColumn="0" w:lastRowFirstColumn="0" w:lastRowLastColumn="0"/>
             </w:pPr>
-            <w:bookmarkStart w:id="24" w:name="_GoBack"/>
-            <w:bookmarkEnd w:id="24"/>
           </w:p>
         </w:tc>
       </w:tr>
@@ -4984,8 +4946,8 @@
         <w:pStyle w:val="Heading2"/>
         <w:spacing w:before="360"/>
       </w:pPr>
-      <w:bookmarkStart w:id="25" w:name="_6iwvrrvpwd0" w:colFirst="0" w:colLast="0"/>
-      <w:bookmarkEnd w:id="25"/>
+      <w:bookmarkStart w:id="24" w:name="_6iwvrrvpwd0" w:colFirst="0" w:colLast="0"/>
+      <w:bookmarkEnd w:id="24"/>
       <w:r>
         <w:t>Story 18: Car Information Page</w:t>
       </w:r>
@@ -5115,6 +5077,9 @@
             <w:pPr>
               <w:cnfStyle w:val="000000100000" w:firstRow="0" w:lastRow="0" w:firstColumn="0" w:lastColumn="0" w:oddVBand="0" w:evenVBand="0" w:oddHBand="1" w:evenHBand="0" w:firstRowFirstColumn="0" w:firstRowLastColumn="0" w:lastRowFirstColumn="0" w:lastRowLastColumn="0"/>
             </w:pPr>
+            <w:r>
+              <w:t>1</w:t>
+            </w:r>
           </w:p>
         </w:tc>
       </w:tr>
@@ -5164,6 +5129,9 @@
             <w:pPr>
               <w:cnfStyle w:val="000000000000" w:firstRow="0" w:lastRow="0" w:firstColumn="0" w:lastColumn="0" w:oddVBand="0" w:evenVBand="0" w:oddHBand="0" w:evenHBand="0" w:firstRowFirstColumn="0" w:firstRowLastColumn="0" w:lastRowFirstColumn="0" w:lastRowLastColumn="0"/>
             </w:pPr>
+            <w:r>
+              <w:t>1</w:t>
+            </w:r>
           </w:p>
         </w:tc>
       </w:tr>
@@ -5216,6 +5184,11 @@
             <w:pPr>
               <w:cnfStyle w:val="000000100000" w:firstRow="0" w:lastRow="0" w:firstColumn="0" w:lastColumn="0" w:oddVBand="0" w:evenVBand="0" w:oddHBand="1" w:evenHBand="0" w:firstRowFirstColumn="0" w:firstRowLastColumn="0" w:lastRowFirstColumn="0" w:lastRowLastColumn="0"/>
             </w:pPr>
+            <w:r>
+              <w:t>1</w:t>
+            </w:r>
+            <w:bookmarkStart w:id="25" w:name="_GoBack"/>
+            <w:bookmarkEnd w:id="25"/>
           </w:p>
         </w:tc>
       </w:tr>

</xml_diff>